<commit_message>
Documentation ready from my part
</commit_message>
<xml_diff>
--- a/Task 1.docx
+++ b/Task 1.docx
@@ -18,7 +18,16 @@
           <w:szCs w:val="30"/>
           <w:u w:val="single"/>
         </w:rPr>
-        <w:t>Task 2</w:t>
+        <w:t xml:space="preserve">Task </w:t>
+      </w:r>
+      <w:r>
+        <w:rPr>
+          <w:b/>
+          <w:sz w:val="30"/>
+          <w:szCs w:val="30"/>
+          <w:u w:val="single"/>
+        </w:rPr>
+        <w:t>1</w:t>
       </w:r>
     </w:p>
     <w:p>
@@ -434,31 +443,19 @@
       <w:r>
         <w:t xml:space="preserve"> the items you are required to. In subway surf however, you are just escaping from the cops.</w:t>
       </w:r>
+    </w:p>
+    <w:p>
+      <w:pPr>
+        <w:pStyle w:val="ListParagraph"/>
+      </w:pPr>
+    </w:p>
+    <w:p>
+      <w:r>
+        <w:tab/>
+        <w:t>Yannick + Francesco Part 2</w:t>
+      </w:r>
       <w:bookmarkStart w:id="0" w:name="_GoBack"/>
       <w:bookmarkEnd w:id="0"/>
-    </w:p>
-    <w:p>
-      <w:pPr>
-        <w:pStyle w:val="ListParagraph"/>
-      </w:pPr>
-    </w:p>
-    <w:p>
-      <w:pPr>
-        <w:pStyle w:val="ListParagraph"/>
-      </w:pPr>
-    </w:p>
-    <w:p>
-      <w:pPr>
-        <w:pStyle w:val="ListParagraph"/>
-      </w:pPr>
-      <w:r>
-        <w:t>https://www.gamereactor.eu/articles/595473/Meeting+the+Makers+of+Subway+Surfers/</w:t>
-      </w:r>
-    </w:p>
-    <w:p>
-      <w:pPr>
-        <w:pStyle w:val="ListParagraph"/>
-      </w:pPr>
     </w:p>
     <w:p>
       <w:pPr>

</xml_diff>

<commit_message>
added som documentation in task 1
</commit_message>
<xml_diff>
--- a/Task 1.docx
+++ b/Task 1.docx
@@ -432,30 +432,386 @@
         </w:drawing>
       </w:r>
       <w:r>
-        <w:t xml:space="preserve">We based our idea off the game known as Subway Surf. In Subway Surf, you are automatically running in an infinite straight line. This is the case with our game too. </w:t>
-      </w:r>
-      <w:r>
-        <w:t xml:space="preserve">In subway surf, since it’s a mobile/tablet game, you swipe left or right to move left or right, you swipe up to jump, and you swipe down to crouch. Our game is also going to feature all of this except for the crouch. </w:t>
-      </w:r>
-      <w:r>
-        <w:t>In subway surf, you also collect coins and powerups as you run; the coins can later be used to buy stuff from the game’s main menu. In our game one will be able to collect items too and this takes us to the plot of the game. Our game is going to be a procrastination game. The items inside it are procrastination items and school items. Depending on the game mode, procrastination or school, you collect</w:t>
-      </w:r>
-      <w:r>
-        <w:t xml:space="preserve"> the items you are required to. In subway surf however, you are just escaping from the cops.</w:t>
-      </w:r>
-    </w:p>
-    <w:p>
-      <w:pPr>
-        <w:pStyle w:val="ListParagraph"/>
-      </w:pPr>
-    </w:p>
-    <w:p>
-      <w:r>
-        <w:tab/>
-        <w:t>Yannick + Francesco Part 2</w:t>
+        <w:t>We based our idea off the game known as Subway Surf</w:t>
+      </w:r>
+      <w:r>
+        <w:t>ers</w:t>
+      </w:r>
+      <w:r>
+        <w:t xml:space="preserve">. In Subway </w:t>
+      </w:r>
+      <w:r>
+        <w:t>Surfers</w:t>
+      </w:r>
+      <w:r>
+        <w:t xml:space="preserve">, you are automatically running in an infinite straight line. This is the case with our game too. </w:t>
+      </w:r>
+      <w:r>
+        <w:t>In S</w:t>
+      </w:r>
+      <w:r>
+        <w:t xml:space="preserve">ubway </w:t>
+      </w:r>
+      <w:r>
+        <w:t>Surfers</w:t>
+      </w:r>
+      <w:r>
+        <w:t xml:space="preserve">, since it’s a mobile/tablet game, you swipe left or right to move left or right, you swipe up to jump, and you swipe down to crouch. Our game is also going to feature all of this except for the crouch. </w:t>
+      </w:r>
+      <w:r>
+        <w:t>In S</w:t>
+      </w:r>
+      <w:r>
+        <w:t xml:space="preserve">ubway </w:t>
+      </w:r>
+      <w:r>
+        <w:t>Surfers</w:t>
+      </w:r>
+      <w:r>
+        <w:t xml:space="preserve"> </w:t>
+      </w:r>
+      <w:r>
+        <w:t>you also collect coins and powerups as you run; the coins can later be used to buy stuff from the game’s main menu. In our game one will be able to collect items too and this takes us to the plot of the game. Our game is going to be a procrastination game. The items inside it are procrastination items and school items. Depending on the game mode, procrastination or school, you collect</w:t>
+      </w:r>
+      <w:r>
+        <w:t xml:space="preserve"> the items you are required to. In </w:t>
+      </w:r>
+      <w:r>
+        <w:t>S</w:t>
+      </w:r>
+      <w:r>
+        <w:t xml:space="preserve">ubway </w:t>
+      </w:r>
+      <w:r>
+        <w:t>Surfers</w:t>
+      </w:r>
+      <w:r>
+        <w:t xml:space="preserve"> however, you are just escaping from the cops.</w:t>
+      </w:r>
+    </w:p>
+    <w:p>
+      <w:pPr>
+        <w:pStyle w:val="ListParagraph"/>
+      </w:pPr>
+    </w:p>
+    <w:p>
+      <w:pPr>
+        <w:pStyle w:val="Default"/>
+        <w:rPr>
+          <w:rFonts w:asciiTheme="majorHAnsi" w:hAnsiTheme="majorHAnsi" w:cstheme="majorHAnsi"/>
+          <w:sz w:val="22"/>
+          <w:u w:val="single"/>
+          <w:lang w:val="en-GB"/>
+        </w:rPr>
+      </w:pPr>
+      <w:r>
+        <w:rPr>
+          <w:rFonts w:asciiTheme="majorHAnsi" w:hAnsiTheme="majorHAnsi" w:cstheme="majorHAnsi"/>
+          <w:sz w:val="22"/>
+          <w:u w:val="single"/>
+          <w:lang w:val="en-GB"/>
+        </w:rPr>
+        <w:t>Code Needed</w:t>
+      </w:r>
+    </w:p>
+    <w:p/>
+    <w:p>
+      <w:pPr>
+        <w:rPr>
+          <w:b/>
+        </w:rPr>
+      </w:pPr>
+      <w:r>
+        <w:rPr>
+          <w:b/>
+        </w:rPr>
+        <w:t>Game manager</w:t>
+      </w:r>
+    </w:p>
+    <w:p>
+      <w:r>
+        <w:t>The game manager will be simple and will contain what happens when the game mode changes.</w:t>
+      </w:r>
+    </w:p>
+    <w:p>
+      <w:pPr>
+        <w:rPr>
+          <w:b/>
+        </w:rPr>
+      </w:pPr>
+      <w:r>
+        <w:rPr>
+          <w:b/>
+        </w:rPr>
+        <w:t>The Player</w:t>
+      </w:r>
+    </w:p>
+    <w:p>
+      <w:r>
+        <w:t>The player in this</w:t>
+      </w:r>
+      <w:r>
+        <w:t xml:space="preserve"> game will have to move from</w:t>
+      </w:r>
+      <w:r>
+        <w:t xml:space="preserve"> left to right using the arrow keys</w:t>
+      </w:r>
+      <w:r>
+        <w:t xml:space="preserve"> and use the space</w:t>
+      </w:r>
+      <w:r>
+        <w:t xml:space="preserve">bar to jump. </w:t>
+      </w:r>
+      <w:r>
+        <w:t xml:space="preserve">For the movement </w:t>
+      </w:r>
+      <w:r>
+        <w:t>sideways,</w:t>
+      </w:r>
+      <w:r>
+        <w:t xml:space="preserve"> we will use the </w:t>
+      </w:r>
+      <w:proofErr w:type="spellStart"/>
+      <w:r>
+        <w:t>Input.GetAxis</w:t>
+      </w:r>
+      <w:proofErr w:type="spellEnd"/>
+      <w:r>
+        <w:t xml:space="preserve"> ("Horizontal"</w:t>
+      </w:r>
+      <w:r>
+        <w:t>);</w:t>
+      </w:r>
+      <w:r>
+        <w:t xml:space="preserve"> so</w:t>
+      </w:r>
+      <w:r>
+        <w:t xml:space="preserve"> that </w:t>
+      </w:r>
+      <w:r>
+        <w:lastRenderedPageBreak/>
+        <w:t xml:space="preserve">we can set the horizontal movement.  When jumping we will use </w:t>
+      </w:r>
+      <w:proofErr w:type="spellStart"/>
+      <w:r>
+        <w:t>Input.GetButtonDown</w:t>
+      </w:r>
+      <w:proofErr w:type="spellEnd"/>
+      <w:r>
+        <w:t>("Jump")</w:t>
+      </w:r>
+      <w:r>
+        <w:t xml:space="preserve"> so that when the player uses the space bar, he will jump. </w:t>
+      </w:r>
+    </w:p>
+    <w:p>
+      <w:pPr>
+        <w:rPr>
+          <w:b/>
+        </w:rPr>
+      </w:pPr>
+      <w:r>
+        <w:rPr>
+          <w:b/>
+        </w:rPr>
+        <w:t>Game modes</w:t>
+      </w:r>
+    </w:p>
+    <w:p>
+      <w:r>
+        <w:t xml:space="preserve">The game will have two game modes which are Procrastinating and Productive. These modes will be set as an </w:t>
+      </w:r>
+      <w:proofErr w:type="spellStart"/>
+      <w:r>
+        <w:t>Enum</w:t>
+      </w:r>
+      <w:proofErr w:type="spellEnd"/>
+      <w:r>
+        <w:t xml:space="preserve"> and each mode will trigger a different score. These game modes will switch with each other randomly when the timer becomes zero.</w:t>
+      </w:r>
+    </w:p>
+    <w:p>
+      <w:pPr>
+        <w:rPr>
+          <w:b/>
+        </w:rPr>
+      </w:pPr>
+      <w:r>
+        <w:rPr>
+          <w:b/>
+        </w:rPr>
+        <w:t>Timer</w:t>
+      </w:r>
+    </w:p>
+    <w:p>
+      <w:r>
+        <w:t xml:space="preserve">The timer will be set for </w:t>
+      </w:r>
+      <w:r>
+        <w:t xml:space="preserve">20 seconds. When the timer arrives at 0, the game mode will change and the timer will reset. </w:t>
+      </w:r>
+    </w:p>
+    <w:p>
+      <w:pPr>
+        <w:rPr>
+          <w:b/>
+        </w:rPr>
+      </w:pPr>
+      <w:r>
+        <w:rPr>
+          <w:b/>
+        </w:rPr>
+        <w:t>Score</w:t>
+      </w:r>
+    </w:p>
+    <w:p>
+      <w:r>
+        <w:t xml:space="preserve">The Score increases or decreases according to the game mode and what obstacle will the player hit. For this we will use an if function to set </w:t>
+      </w:r>
+      <w:r>
+        <w:t xml:space="preserve">what happens with each game mode. When the game mode is Productive the item with the tag good will give a positive score while the object with a tag bad will give a negative score.  </w:t>
+      </w:r>
+      <w:r>
+        <w:t>W</w:t>
+      </w:r>
+      <w:r>
+        <w:t>hile w</w:t>
+      </w:r>
+      <w:r>
+        <w:t xml:space="preserve">hen the game mode is </w:t>
+      </w:r>
+      <w:r>
+        <w:t>P</w:t>
+      </w:r>
+      <w:r>
+        <w:t>ro</w:t>
+      </w:r>
+      <w:r>
+        <w:t>crastination</w:t>
+      </w:r>
+      <w:r>
+        <w:t xml:space="preserve"> the item with the tag good will give a </w:t>
+      </w:r>
+      <w:r>
+        <w:t>negative</w:t>
+      </w:r>
+      <w:r>
+        <w:t xml:space="preserve"> score while the object with a tag bad will give a </w:t>
+      </w:r>
+      <w:r>
+        <w:t>positive</w:t>
+      </w:r>
+      <w:r>
+        <w:t xml:space="preserve"> score.</w:t>
+      </w:r>
+    </w:p>
+    <w:p>
+      <w:pPr>
+        <w:rPr>
+          <w:b/>
+        </w:rPr>
+      </w:pPr>
+      <w:r>
+        <w:rPr>
+          <w:b/>
+        </w:rPr>
+        <w:t>Game over</w:t>
+      </w:r>
+    </w:p>
+    <w:p>
+      <w:r>
+        <w:t xml:space="preserve">The game over will be set when the player hits an obstacle or the Score is +20.  Whenever the player hits an obstacle the </w:t>
+      </w:r>
+      <w:proofErr w:type="spellStart"/>
+      <w:r>
+        <w:t>spawner</w:t>
+      </w:r>
+      <w:proofErr w:type="spellEnd"/>
+      <w:r>
+        <w:t xml:space="preserve"> stops spawning obstacles and the game over screen will load.</w:t>
+      </w:r>
+    </w:p>
+    <w:p>
+      <w:pPr>
+        <w:rPr>
+          <w:b/>
+        </w:rPr>
+      </w:pPr>
+      <w:r>
+        <w:rPr>
+          <w:b/>
+        </w:rPr>
+        <w:t>Scenes</w:t>
+      </w:r>
+    </w:p>
+    <w:p>
+      <w:r>
+        <w:t xml:space="preserve">The game will have three main scenes: the menu, the game and the game over. We will use the </w:t>
+      </w:r>
+      <w:proofErr w:type="spellStart"/>
+      <w:r>
+        <w:t>SceneManager.LoadScene</w:t>
+      </w:r>
+      <w:proofErr w:type="spellEnd"/>
+      <w:r>
+        <w:t xml:space="preserve"> to load each scene. </w:t>
+      </w:r>
+    </w:p>
+    <w:p>
+      <w:pPr>
+        <w:rPr>
+          <w:b/>
+        </w:rPr>
+      </w:pPr>
+      <w:proofErr w:type="spellStart"/>
+      <w:r>
+        <w:rPr>
+          <w:b/>
+        </w:rPr>
+        <w:t>Spawners</w:t>
+      </w:r>
+      <w:proofErr w:type="spellEnd"/>
+    </w:p>
+    <w:p>
+      <w:r>
+        <w:t xml:space="preserve">The </w:t>
+      </w:r>
+      <w:proofErr w:type="spellStart"/>
+      <w:r>
+        <w:t>spawners</w:t>
+      </w:r>
+      <w:proofErr w:type="spellEnd"/>
+      <w:r>
+        <w:t xml:space="preserve"> will be used in the game to spawn items and obstacles. The </w:t>
+      </w:r>
+      <w:proofErr w:type="spellStart"/>
+      <w:r>
+        <w:t>spawner</w:t>
+      </w:r>
+      <w:proofErr w:type="spellEnd"/>
+      <w:r>
+        <w:t xml:space="preserve"> will have a time delay so between each spawned item there will be some space.  </w:t>
       </w:r>
       <w:bookmarkStart w:id="0" w:name="_GoBack"/>
       <w:bookmarkEnd w:id="0"/>
+    </w:p>
+    <w:p>
+      <w:pPr>
+        <w:rPr>
+          <w:b/>
+        </w:rPr>
+      </w:pPr>
+      <w:r>
+        <w:rPr>
+          <w:b/>
+        </w:rPr>
+        <w:t>Items</w:t>
+      </w:r>
+    </w:p>
+    <w:p>
+      <w:r>
+        <w:t xml:space="preserve">The items we will have in the game are obstacles that when the player hits them they the player will loose and the pick-up items which will have tags attach to them and according to the game mode the pick-ups will give either a positive or negative score. </w:t>
+      </w:r>
     </w:p>
     <w:p>
       <w:pPr>
@@ -1007,6 +1363,23 @@
       <w:contextualSpacing/>
     </w:pPr>
   </w:style>
+  <w:style w:type="paragraph" w:customStyle="1" w:styleId="Default">
+    <w:name w:val="Default"/>
+    <w:rsid w:val="00D51900"/>
+    <w:pPr>
+      <w:autoSpaceDE w:val="0"/>
+      <w:autoSpaceDN w:val="0"/>
+      <w:adjustRightInd w:val="0"/>
+      <w:spacing w:after="0" w:line="240" w:lineRule="auto"/>
+    </w:pPr>
+    <w:rPr>
+      <w:rFonts w:ascii="Calibri" w:hAnsi="Calibri" w:cs="Calibri"/>
+      <w:color w:val="000000"/>
+      <w:sz w:val="24"/>
+      <w:szCs w:val="24"/>
+      <w:lang w:val="mt-MT"/>
+    </w:rPr>
+  </w:style>
 </w:styles>
 </file>
 

</xml_diff>